<commit_message>
Tweaked format and added more features
</commit_message>
<xml_diff>
--- a/labs/Word/Developer experience enhancements in Visual Studio 2017.docx
+++ b/labs/Word/Developer experience enhancements in Visual Studio 2017.docx
@@ -91,7 +91,15 @@
           <w:noProof/>
           <w:lang w:eastAsia="ko-KR"/>
         </w:rPr>
-        <w:t>/3/2017</w:t>
+        <w:t>/7</w:t>
+      </w:r>
+      <w:r>
+        <w:rPr>
+          <w:rFonts w:eastAsia="Batang"/>
+          <w:noProof/>
+          <w:lang w:eastAsia="ko-KR"/>
+        </w:rPr>
+        <w:t>/2017</w:t>
       </w:r>
     </w:p>
     <w:sdt>
@@ -173,7 +181,7 @@
           <w:r>
             <w:fldChar w:fldCharType="separate"/>
           </w:r>
-          <w:hyperlink w:anchor="_Toc476307127" w:history="1">
+          <w:hyperlink w:anchor="_Toc476658586" w:history="1">
             <w:r>
               <w:rPr>
                 <w:rStyle w:val="Hyperlink"/>
@@ -200,7 +208,7 @@
                 <w:noProof/>
                 <w:webHidden/>
               </w:rPr>
-              <w:instrText xml:space="preserve"> PAGEREF _Toc476307127 \h </w:instrText>
+              <w:instrText xml:space="preserve"> PAGEREF _Toc476658586 \h </w:instrText>
             </w:r>
             <w:r>
               <w:rPr>
@@ -242,7 +250,7 @@
               <w:lang w:bidi="ar-SA"/>
             </w:rPr>
           </w:pPr>
-          <w:hyperlink w:anchor="_Toc476307128" w:history="1">
+          <w:hyperlink w:anchor="_Toc476658587" w:history="1">
             <w:r>
               <w:rPr>
                 <w:rStyle w:val="Hyperlink"/>
@@ -269,7 +277,7 @@
                 <w:noProof/>
                 <w:webHidden/>
               </w:rPr>
-              <w:instrText xml:space="preserve"> PAGEREF _Toc476307128 \h </w:instrText>
+              <w:instrText xml:space="preserve"> PAGEREF _Toc476658587 \h </w:instrText>
             </w:r>
             <w:r>
               <w:rPr>
@@ -311,7 +319,7 @@
               <w:lang w:bidi="ar-SA"/>
             </w:rPr>
           </w:pPr>
-          <w:hyperlink w:anchor="_Toc476307129" w:history="1">
+          <w:hyperlink w:anchor="_Toc476658588" w:history="1">
             <w:r>
               <w:rPr>
                 <w:rStyle w:val="Hyperlink"/>
@@ -339,7 +347,7 @@
                 <w:noProof/>
                 <w:webHidden/>
               </w:rPr>
-              <w:instrText xml:space="preserve"> PAGEREF _Toc476307129 \h </w:instrText>
+              <w:instrText xml:space="preserve"> PAGEREF _Toc476658588 \h </w:instrText>
             </w:r>
             <w:r>
               <w:rPr>
@@ -381,7 +389,7 @@
               <w:lang w:bidi="ar-SA"/>
             </w:rPr>
           </w:pPr>
-          <w:hyperlink w:anchor="_Toc476307130" w:history="1">
+          <w:hyperlink w:anchor="_Toc476658589" w:history="1">
             <w:r>
               <w:rPr>
                 <w:rStyle w:val="Hyperlink"/>
@@ -409,7 +417,7 @@
                 <w:noProof/>
                 <w:webHidden/>
               </w:rPr>
-              <w:instrText xml:space="preserve"> PAGEREF _Toc476307130 \h </w:instrText>
+              <w:instrText xml:space="preserve"> PAGEREF _Toc476658589 \h </w:instrText>
             </w:r>
             <w:r>
               <w:rPr>
@@ -451,7 +459,7 @@
               <w:lang w:bidi="ar-SA"/>
             </w:rPr>
           </w:pPr>
-          <w:hyperlink w:anchor="_Toc476307131" w:history="1">
+          <w:hyperlink w:anchor="_Toc476658590" w:history="1">
             <w:r>
               <w:rPr>
                 <w:rStyle w:val="Hyperlink"/>
@@ -479,7 +487,7 @@
                 <w:noProof/>
                 <w:webHidden/>
               </w:rPr>
-              <w:instrText xml:space="preserve"> PAGEREF _Toc476307131 \h </w:instrText>
+              <w:instrText xml:space="preserve"> PAGEREF _Toc476658590 \h </w:instrText>
             </w:r>
             <w:r>
               <w:rPr>
@@ -500,6 +508,76 @@
                 <w:webHidden/>
               </w:rPr>
               <w:t>4</w:t>
+            </w:r>
+            <w:r>
+              <w:rPr>
+                <w:noProof/>
+                <w:webHidden/>
+              </w:rPr>
+              <w:fldChar w:fldCharType="end"/>
+            </w:r>
+          </w:hyperlink>
+        </w:p>
+        <w:p>
+          <w:pPr>
+            <w:pStyle w:val="TOC2"/>
+            <w:tabs>
+              <w:tab w:val="right" w:leader="dot" w:pos="9350"/>
+            </w:tabs>
+            <w:rPr>
+              <w:noProof/>
+              <w:lang w:bidi="ar-SA"/>
+            </w:rPr>
+          </w:pPr>
+          <w:hyperlink w:anchor="_Toc476658591" w:history="1">
+            <w:r>
+              <w:rPr>
+                <w:rStyle w:val="Hyperlink"/>
+                <w:noProof/>
+                <w:lang w:val="en"/>
+              </w:rPr>
+              <w:t>Task 3: Using the new Exception Helper</w:t>
+            </w:r>
+            <w:r>
+              <w:rPr>
+                <w:noProof/>
+                <w:webHidden/>
+              </w:rPr>
+              <w:tab/>
+            </w:r>
+            <w:r>
+              <w:rPr>
+                <w:noProof/>
+                <w:webHidden/>
+              </w:rPr>
+              <w:fldChar w:fldCharType="begin"/>
+            </w:r>
+            <w:r>
+              <w:rPr>
+                <w:noProof/>
+                <w:webHidden/>
+              </w:rPr>
+              <w:instrText xml:space="preserve"> PAGEREF _Toc476658591 \h </w:instrText>
+            </w:r>
+            <w:r>
+              <w:rPr>
+                <w:noProof/>
+                <w:webHidden/>
+              </w:rPr>
+            </w:r>
+            <w:r>
+              <w:rPr>
+                <w:noProof/>
+                <w:webHidden/>
+              </w:rPr>
+              <w:fldChar w:fldCharType="separate"/>
+            </w:r>
+            <w:r>
+              <w:rPr>
+                <w:noProof/>
+                <w:webHidden/>
+              </w:rPr>
+              <w:t>8</w:t>
             </w:r>
             <w:r>
               <w:rPr>
@@ -535,81 +613,47 @@
             <w:fldChar w:fldCharType="end"/>
           </w:r>
         </w:p>
+        <w:bookmarkStart w:id="0" w:name="_GoBack" w:displacedByCustomXml="next"/>
+        <w:bookmarkEnd w:id="0" w:displacedByCustomXml="next"/>
       </w:sdtContent>
     </w:sdt>
     <w:p>
       <w:pPr>
         <w:pStyle w:val="Heading1"/>
       </w:pPr>
-      <w:bookmarkStart w:id="0" w:name="_Toc476307127"/>
+      <w:bookmarkStart w:id="1" w:name="_Toc476658586"/>
       <w:r>
         <w:t>Overview</w:t>
       </w:r>
-      <w:bookmarkEnd w:id="0"/>
+      <w:bookmarkEnd w:id="1"/>
     </w:p>
     <w:p>
       <w:pPr>
         <w:rPr>
-          <w:sz w:val="21"/>
-          <w:szCs w:val="21"/>
-          <w:lang w:val="en"/>
-        </w:rPr>
-      </w:pPr>
-      <w:r>
-        <w:rPr>
-          <w:sz w:val="21"/>
-          <w:szCs w:val="21"/>
+          <w:lang w:val="en"/>
+        </w:rPr>
+      </w:pPr>
+      <w:r>
+        <w:rPr>
           <w:lang w:val="en"/>
         </w:rPr>
         <w:t xml:space="preserve">Visual Studio </w:t>
       </w:r>
       <w:r>
         <w:rPr>
-          <w:sz w:val="21"/>
-          <w:szCs w:val="21"/>
-          <w:lang w:val="en"/>
-        </w:rPr>
-        <w:t xml:space="preserve">2017 introduces a wealth of features and enhancements designed to significantly improve the productivity of developers. Many of these improvements focus on saving time and effort on everyday tasks, such as </w:t>
-      </w:r>
-      <w:r>
-        <w:rPr>
-          <w:sz w:val="21"/>
-          <w:szCs w:val="21"/>
-          <w:lang w:val="en"/>
-        </w:rPr>
-        <w:t>code navigation, IntelliSense, refactoring, code fixes, and deb</w:t>
-      </w:r>
-      <w:bookmarkStart w:id="1" w:name="_GoBack"/>
-      <w:bookmarkEnd w:id="1"/>
-      <w:r>
-        <w:rPr>
-          <w:sz w:val="21"/>
-          <w:szCs w:val="21"/>
-          <w:lang w:val="en"/>
-        </w:rPr>
-        <w:t>ugging</w:t>
-      </w:r>
-      <w:r>
-        <w:rPr>
-          <w:sz w:val="21"/>
-          <w:szCs w:val="21"/>
-          <w:lang w:val="en"/>
-        </w:rPr>
-        <w:t>. In this lab, we’ll take a quick tour of some of the many benefits.</w:t>
+          <w:lang w:val="en"/>
+        </w:rPr>
+        <w:t>2017 introduces a wealth of features and enhancements designed to significantly improve the productivity of developers. Many of these improvements focus on saving time and effort on everyday tasks, such as code navigation, IntelliSense, refactoring, code fixes, and debugging. In this lab, we’ll take a quick tour of some of the many benefits.</w:t>
       </w:r>
     </w:p>
     <w:p>
       <w:pPr>
         <w:rPr>
-          <w:sz w:val="21"/>
-          <w:szCs w:val="21"/>
-          <w:lang w:val="en"/>
-        </w:rPr>
-      </w:pPr>
-      <w:r>
-        <w:rPr>
-          <w:sz w:val="21"/>
-          <w:szCs w:val="21"/>
+          <w:lang w:val="en"/>
+        </w:rPr>
+      </w:pPr>
+      <w:r>
+        <w:rPr>
           <w:lang w:val="en"/>
         </w:rPr>
         <w:t xml:space="preserve">There are also a wealth of new features and enhancements in Visual Studio 2017 covered in other labs. Be sure to check out hands-on labs on topics such as Azure, </w:t>
@@ -617,8 +661,6 @@
       <w:proofErr w:type="spellStart"/>
       <w:r>
         <w:rPr>
-          <w:sz w:val="21"/>
-          <w:szCs w:val="21"/>
           <w:lang w:val="en"/>
         </w:rPr>
         <w:t>Git</w:t>
@@ -626,8 +668,6 @@
       <w:proofErr w:type="spellEnd"/>
       <w:r>
         <w:rPr>
-          <w:sz w:val="21"/>
-          <w:szCs w:val="21"/>
           <w:lang w:val="en"/>
         </w:rPr>
         <w:t xml:space="preserve">, </w:t>
@@ -635,8 +675,6 @@
       <w:proofErr w:type="spellStart"/>
       <w:r>
         <w:rPr>
-          <w:sz w:val="21"/>
-          <w:szCs w:val="21"/>
           <w:lang w:val="en"/>
         </w:rPr>
         <w:t>EditorConfig</w:t>
@@ -644,8 +682,6 @@
       <w:proofErr w:type="spellEnd"/>
       <w:r>
         <w:rPr>
-          <w:sz w:val="21"/>
-          <w:szCs w:val="21"/>
           <w:lang w:val="en"/>
         </w:rPr>
         <w:t xml:space="preserve">, Live Unit Testing, Live Architecture Dependency Validation, and more. In addition, there has been a significant investment in performance throughout the IDE, ranging from </w:t>
@@ -654,8 +690,6 @@
         <w:r>
           <w:rPr>
             <w:rStyle w:val="Hyperlink"/>
-            <w:sz w:val="21"/>
-            <w:szCs w:val="21"/>
             <w:lang w:val="en"/>
           </w:rPr>
           <w:t>faster startup times</w:t>
@@ -663,8 +697,6 @@
       </w:hyperlink>
       <w:r>
         <w:rPr>
-          <w:sz w:val="21"/>
-          <w:szCs w:val="21"/>
           <w:lang w:val="en"/>
         </w:rPr>
         <w:t xml:space="preserve"> and </w:t>
@@ -673,8 +705,6 @@
         <w:r>
           <w:rPr>
             <w:rStyle w:val="Hyperlink"/>
-            <w:sz w:val="21"/>
-            <w:szCs w:val="21"/>
             <w:lang w:val="en"/>
           </w:rPr>
           <w:t>lightweight solution load</w:t>
@@ -682,8 +712,6 @@
       </w:hyperlink>
       <w:r>
         <w:rPr>
-          <w:sz w:val="21"/>
-          <w:szCs w:val="21"/>
           <w:lang w:val="en"/>
         </w:rPr>
         <w:t xml:space="preserve"> to </w:t>
@@ -692,8 +720,6 @@
         <w:r>
           <w:rPr>
             <w:rStyle w:val="Hyperlink"/>
-            <w:sz w:val="21"/>
-            <w:szCs w:val="21"/>
             <w:lang w:val="en"/>
           </w:rPr>
           <w:t>improved performance in everyday features</w:t>
@@ -701,8 +727,6 @@
       </w:hyperlink>
       <w:r>
         <w:rPr>
-          <w:sz w:val="21"/>
-          <w:szCs w:val="21"/>
           <w:lang w:val="en"/>
         </w:rPr>
         <w:t>.</w:t>
@@ -711,15 +735,11 @@
     <w:p>
       <w:pPr>
         <w:rPr>
-          <w:sz w:val="21"/>
-          <w:szCs w:val="21"/>
-          <w:lang w:val="en"/>
-        </w:rPr>
-      </w:pPr>
-      <w:r>
-        <w:rPr>
-          <w:sz w:val="21"/>
-          <w:szCs w:val="21"/>
+          <w:lang w:val="en"/>
+        </w:rPr>
+      </w:pPr>
+      <w:r>
+        <w:rPr>
           <w:lang w:val="en"/>
         </w:rPr>
         <w:t xml:space="preserve">For a more exhaustive list of what’s new in Visual Studio 2017, please check out the </w:t>
@@ -728,8 +748,6 @@
         <w:r>
           <w:rPr>
             <w:rStyle w:val="Hyperlink"/>
-            <w:sz w:val="21"/>
-            <w:szCs w:val="21"/>
             <w:lang w:val="en"/>
           </w:rPr>
           <w:t>release notes</w:t>
@@ -737,8 +755,6 @@
       </w:hyperlink>
       <w:r>
         <w:rPr>
-          <w:sz w:val="21"/>
-          <w:szCs w:val="21"/>
           <w:lang w:val="en"/>
         </w:rPr>
         <w:t>.</w:t>
@@ -749,7 +765,7 @@
         <w:pStyle w:val="Heading2"/>
       </w:pPr>
       <w:bookmarkStart w:id="2" w:name="_Toc474717775"/>
-      <w:bookmarkStart w:id="3" w:name="_Toc476307128"/>
+      <w:bookmarkStart w:id="3" w:name="_Toc476658587"/>
       <w:r>
         <w:t>Prerequisites</w:t>
       </w:r>
@@ -782,7 +798,7 @@
           <w:lang w:val="en"/>
         </w:rPr>
       </w:pPr>
-      <w:bookmarkStart w:id="4" w:name="_Toc476307129"/>
+      <w:bookmarkStart w:id="4" w:name="_Toc476658588"/>
       <w:r>
         <w:rPr>
           <w:lang w:val="en"/>
@@ -810,7 +826,7 @@
           <w:lang w:val="en"/>
         </w:rPr>
       </w:pPr>
-      <w:bookmarkStart w:id="5" w:name="_Toc476307130"/>
+      <w:bookmarkStart w:id="5" w:name="_Toc476658589"/>
       <w:r>
         <w:rPr>
           <w:lang w:val="en"/>
@@ -881,6 +897,7 @@
           <w:szCs w:val="21"/>
           <w:lang w:val="en"/>
         </w:rPr>
+        <w:lastRenderedPageBreak/>
         <w:t xml:space="preserve">Open </w:t>
       </w:r>
       <w:r>
@@ -933,7 +950,6 @@
         <w:rPr>
           <w:noProof/>
         </w:rPr>
-        <w:lastRenderedPageBreak/>
         <w:drawing>
           <wp:inline distT="0" distB="0" distL="0" distR="0" wp14:anchorId="7AC950E5" wp14:editId="18315363">
             <wp:extent cx="3219048" cy="1419048"/>
@@ -1377,7 +1393,16 @@
           <w:szCs w:val="21"/>
           <w:lang w:val="en"/>
         </w:rPr>
-        <w:t xml:space="preserve">. Selecting these workloads ensured that the installer would set up everything needed to perform the task associated with those types of development, which you can view in the </w:t>
+        <w:t xml:space="preserve">. Selecting these </w:t>
+      </w:r>
+      <w:r>
+        <w:rPr>
+          <w:sz w:val="21"/>
+          <w:szCs w:val="21"/>
+          <w:lang w:val="en"/>
+        </w:rPr>
+        <w:lastRenderedPageBreak/>
+        <w:t xml:space="preserve">workloads ensured that the installer would set up everything needed to perform the task associated with those types of development, which you can view in the </w:t>
       </w:r>
       <w:r>
         <w:rPr>
@@ -1412,12 +1437,11 @@
         <w:rPr>
           <w:noProof/>
         </w:rPr>
-        <w:lastRenderedPageBreak/>
         <w:drawing>
-          <wp:inline distT="0" distB="0" distL="0" distR="0" wp14:anchorId="799C5767" wp14:editId="639D9444">
-            <wp:extent cx="5943600" cy="2019300"/>
-            <wp:effectExtent l="0" t="0" r="0" b="0"/>
-            <wp:docPr id="5" name="Picture 5"/>
+          <wp:inline distT="0" distB="0" distL="0" distR="0" wp14:anchorId="4531EACA" wp14:editId="15259E61">
+            <wp:extent cx="5943600" cy="2012950"/>
+            <wp:effectExtent l="0" t="0" r="0" b="6350"/>
+            <wp:docPr id="29" name="Picture 29"/>
             <wp:cNvGraphicFramePr>
               <a:graphicFrameLocks xmlns:a="http://schemas.openxmlformats.org/drawingml/2006/main" noChangeAspect="1"/>
             </wp:cNvGraphicFramePr>
@@ -1437,7 +1461,7 @@
                   <pic:spPr>
                     <a:xfrm>
                       <a:off x="0" y="0"/>
-                      <a:ext cx="5943600" cy="2019300"/>
+                      <a:ext cx="5943600" cy="2012950"/>
                     </a:xfrm>
                     <a:prstGeom prst="rect">
                       <a:avLst/>
@@ -1489,10 +1513,10 @@
           <w:noProof/>
         </w:rPr>
         <w:drawing>
-          <wp:inline distT="0" distB="0" distL="0" distR="0" wp14:anchorId="257F343B" wp14:editId="067EE7B4">
-            <wp:extent cx="5943600" cy="3265170"/>
-            <wp:effectExtent l="0" t="0" r="0" b="0"/>
-            <wp:docPr id="6" name="Picture 6"/>
+          <wp:inline distT="0" distB="0" distL="0" distR="0" wp14:anchorId="70F09188" wp14:editId="665508DC">
+            <wp:extent cx="5943600" cy="3122930"/>
+            <wp:effectExtent l="0" t="0" r="0" b="1270"/>
+            <wp:docPr id="30" name="Picture 30"/>
             <wp:cNvGraphicFramePr>
               <a:graphicFrameLocks xmlns:a="http://schemas.openxmlformats.org/drawingml/2006/main" noChangeAspect="1"/>
             </wp:cNvGraphicFramePr>
@@ -1512,7 +1536,7 @@
                   <pic:spPr>
                     <a:xfrm>
                       <a:off x="0" y="0"/>
-                      <a:ext cx="5943600" cy="3265170"/>
+                      <a:ext cx="5943600" cy="3122930"/>
                     </a:xfrm>
                     <a:prstGeom prst="rect">
                       <a:avLst/>
@@ -1580,11 +1604,12 @@
         <w:rPr>
           <w:noProof/>
         </w:rPr>
+        <w:lastRenderedPageBreak/>
         <w:drawing>
-          <wp:inline distT="0" distB="0" distL="0" distR="0" wp14:anchorId="0E75DF51" wp14:editId="5B04E0F2">
-            <wp:extent cx="4180952" cy="1971429"/>
-            <wp:effectExtent l="0" t="0" r="0" b="0"/>
-            <wp:docPr id="7" name="Picture 7"/>
+          <wp:inline distT="0" distB="0" distL="0" distR="0" wp14:anchorId="1CBBC095" wp14:editId="69D7E460">
+            <wp:extent cx="4190476" cy="2238095"/>
+            <wp:effectExtent l="0" t="0" r="635" b="0"/>
+            <wp:docPr id="31" name="Picture 31"/>
             <wp:cNvGraphicFramePr>
               <a:graphicFrameLocks xmlns:a="http://schemas.openxmlformats.org/drawingml/2006/main" noChangeAspect="1"/>
             </wp:cNvGraphicFramePr>
@@ -1604,7 +1629,7 @@
                   <pic:spPr>
                     <a:xfrm>
                       <a:off x="0" y="0"/>
-                      <a:ext cx="4180952" cy="1971429"/>
+                      <a:ext cx="4190476" cy="2238095"/>
                     </a:xfrm>
                     <a:prstGeom prst="rect">
                       <a:avLst/>
@@ -1637,7 +1662,6 @@
           <w:szCs w:val="21"/>
           <w:lang w:val="en"/>
         </w:rPr>
-        <w:lastRenderedPageBreak/>
         <w:t>Close all installer windows.</w:t>
       </w:r>
     </w:p>
@@ -1648,7 +1672,7 @@
           <w:lang w:val="en"/>
         </w:rPr>
       </w:pPr>
-      <w:bookmarkStart w:id="6" w:name="_Toc476307131"/>
+      <w:bookmarkStart w:id="6" w:name="_Toc476658590"/>
       <w:r>
         <w:rPr>
           <w:lang w:val="en"/>
@@ -2054,6 +2078,7 @@
           <w:szCs w:val="21"/>
           <w:lang w:val="en"/>
         </w:rPr>
+        <w:lastRenderedPageBreak/>
         <w:t xml:space="preserve">Go </w:t>
       </w:r>
       <w:proofErr w:type="gramStart"/>
@@ -2253,7 +2278,6 @@
         <w:rPr>
           <w:noProof/>
         </w:rPr>
-        <w:lastRenderedPageBreak/>
         <w:drawing>
           <wp:inline distT="0" distB="0" distL="0" distR="0" wp14:anchorId="093A0853" wp14:editId="125E0171">
             <wp:extent cx="4266667" cy="1609524"/>
@@ -2588,6 +2612,7 @@
           <w:szCs w:val="21"/>
           <w:lang w:val="en"/>
         </w:rPr>
+        <w:lastRenderedPageBreak/>
         <w:t xml:space="preserve">Make a new line in the source at line </w:t>
       </w:r>
       <w:r>
@@ -2683,7 +2708,112 @@
           <w:szCs w:val="21"/>
           <w:lang w:val="en"/>
         </w:rPr>
-        <w:t xml:space="preserve">set of suggestions. In addition, IntelliSense also provides a set of filters at the bottom so that you can zero in on types, properties, etc. It’s also </w:t>
+        <w:t>set of suggestions</w:t>
+      </w:r>
+      <w:r>
+        <w:rPr>
+          <w:sz w:val="21"/>
+          <w:szCs w:val="21"/>
+          <w:lang w:val="en"/>
+        </w:rPr>
+        <w:t>.</w:t>
+      </w:r>
+      <w:r>
+        <w:rPr>
+          <w:sz w:val="21"/>
+          <w:szCs w:val="21"/>
+          <w:lang w:val="en"/>
+        </w:rPr>
+        <w:t xml:space="preserve"> </w:t>
+      </w:r>
+      <w:r>
+        <w:rPr>
+          <w:sz w:val="21"/>
+          <w:szCs w:val="21"/>
+          <w:lang w:val="en"/>
+        </w:rPr>
+        <w:t xml:space="preserve">IntelliSense </w:t>
+      </w:r>
+      <w:r>
+        <w:rPr>
+          <w:sz w:val="21"/>
+          <w:szCs w:val="21"/>
+          <w:lang w:val="en"/>
+        </w:rPr>
+        <w:t>now</w:t>
+      </w:r>
+      <w:r>
+        <w:rPr>
+          <w:sz w:val="21"/>
+          <w:szCs w:val="21"/>
+          <w:lang w:val="en"/>
+        </w:rPr>
+        <w:t xml:space="preserve"> </w:t>
+      </w:r>
+      <w:r>
+        <w:rPr>
+          <w:sz w:val="21"/>
+          <w:szCs w:val="21"/>
+          <w:lang w:val="en"/>
+        </w:rPr>
+        <w:t>makes exploring a new API faster by allowing you to narrow down the set of values by category</w:t>
+      </w:r>
+      <w:r>
+        <w:rPr>
+          <w:sz w:val="21"/>
+          <w:szCs w:val="21"/>
+          <w:lang w:val="en"/>
+        </w:rPr>
+        <w:t xml:space="preserve"> using the </w:t>
+      </w:r>
+      <w:r>
+        <w:rPr>
+          <w:b/>
+          <w:sz w:val="21"/>
+          <w:szCs w:val="21"/>
+          <w:lang w:val="en"/>
+        </w:rPr>
+        <w:t>filters</w:t>
+      </w:r>
+      <w:r>
+        <w:rPr>
+          <w:sz w:val="21"/>
+          <w:szCs w:val="21"/>
+          <w:lang w:val="en"/>
+        </w:rPr>
+        <w:t xml:space="preserve"> at the bottom of the window</w:t>
+      </w:r>
+      <w:r>
+        <w:rPr>
+          <w:sz w:val="21"/>
+          <w:szCs w:val="21"/>
+          <w:lang w:val="en"/>
+        </w:rPr>
+        <w:t xml:space="preserve">. This means </w:t>
+      </w:r>
+      <w:r>
+        <w:rPr>
+          <w:sz w:val="21"/>
+          <w:szCs w:val="21"/>
+          <w:lang w:val="en"/>
+        </w:rPr>
+        <w:t xml:space="preserve">that </w:t>
+      </w:r>
+      <w:r>
+        <w:rPr>
+          <w:sz w:val="21"/>
+          <w:szCs w:val="21"/>
+          <w:lang w:val="en"/>
+        </w:rPr>
+        <w:t xml:space="preserve">if it’s a variable you need, you don’t need to wade through lots of types to get to it. </w:t>
+      </w:r>
+      <w:r>
+        <w:rPr>
+          <w:sz w:val="21"/>
+          <w:szCs w:val="21"/>
+          <w:lang w:val="en"/>
+        </w:rPr>
+        <w:t xml:space="preserve">It’s also </w:t>
       </w:r>
       <w:r>
         <w:rPr>
@@ -2850,7 +2980,23 @@
           <w:szCs w:val="21"/>
           <w:lang w:val="en"/>
         </w:rPr>
-        <w:t xml:space="preserve"> later in their name. Select </w:t>
+        <w:t xml:space="preserve"> later in their name</w:t>
+      </w:r>
+      <w:r>
+        <w:rPr>
+          <w:sz w:val="21"/>
+          <w:szCs w:val="21"/>
+          <w:lang w:val="en"/>
+        </w:rPr>
+        <w:t>, which it highlights in the autocomplete suggestions</w:t>
+      </w:r>
+      <w:r>
+        <w:rPr>
+          <w:sz w:val="21"/>
+          <w:szCs w:val="21"/>
+          <w:lang w:val="en"/>
+        </w:rPr>
+        <w:t xml:space="preserve">. Select </w:t>
       </w:r>
       <w:proofErr w:type="spellStart"/>
       <w:r>
@@ -2887,7 +3033,6 @@
         <w:rPr>
           <w:noProof/>
         </w:rPr>
-        <w:lastRenderedPageBreak/>
         <w:drawing>
           <wp:inline distT="0" distB="0" distL="0" distR="0" wp14:anchorId="02A56417" wp14:editId="180DE8CD">
             <wp:extent cx="5943600" cy="958215"/>
@@ -3066,25 +3211,72 @@
           <w:szCs w:val="21"/>
           <w:lang w:val="en"/>
         </w:rPr>
-        <w:t xml:space="preserve">The results window is now much more modern with grouping and color. Hovering over </w:t>
-      </w:r>
-      <w:r>
-        <w:rPr>
-          <w:rFonts w:eastAsiaTheme="minorEastAsia"/>
-          <w:sz w:val="21"/>
-          <w:szCs w:val="21"/>
-          <w:lang w:val="en"/>
-        </w:rPr>
-        <w:t xml:space="preserve">the code of </w:t>
-      </w:r>
-      <w:r>
-        <w:rPr>
-          <w:rFonts w:eastAsiaTheme="minorEastAsia"/>
-          <w:sz w:val="21"/>
-          <w:szCs w:val="21"/>
-          <w:lang w:val="en"/>
-        </w:rPr>
-        <w:t>one of the results even provides a peek preview.</w:t>
+        <w:t xml:space="preserve">The results window is now much more </w:t>
+      </w:r>
+      <w:r>
+        <w:rPr>
+          <w:rFonts w:eastAsiaTheme="minorEastAsia"/>
+          <w:sz w:val="21"/>
+          <w:szCs w:val="21"/>
+          <w:lang w:val="en"/>
+        </w:rPr>
+        <w:t>modern with grouping and color.</w:t>
+      </w:r>
+      <w:r>
+        <w:rPr>
+          <w:rFonts w:eastAsiaTheme="minorEastAsia"/>
+          <w:sz w:val="21"/>
+          <w:szCs w:val="21"/>
+          <w:lang w:val="en"/>
+        </w:rPr>
+        <w:t xml:space="preserve"> </w:t>
+      </w:r>
+      <w:r>
+        <w:rPr>
+          <w:rFonts w:eastAsiaTheme="minorEastAsia"/>
+          <w:sz w:val="21"/>
+          <w:szCs w:val="21"/>
+          <w:lang w:val="en"/>
+        </w:rPr>
+        <w:t xml:space="preserve">You can change the way references are grouped, as well as use the </w:t>
+      </w:r>
+      <w:r>
+        <w:rPr>
+          <w:rFonts w:eastAsiaTheme="minorEastAsia"/>
+          <w:b/>
+          <w:sz w:val="21"/>
+          <w:szCs w:val="21"/>
+          <w:lang w:val="en"/>
+        </w:rPr>
+        <w:t>Keep Results</w:t>
+      </w:r>
+      <w:r>
+        <w:rPr>
+          <w:rFonts w:eastAsiaTheme="minorEastAsia"/>
+          <w:sz w:val="21"/>
+          <w:szCs w:val="21"/>
+          <w:lang w:val="en"/>
+        </w:rPr>
+        <w:t xml:space="preserve"> button to have multiple </w:t>
+      </w:r>
+      <w:r>
+        <w:rPr>
+          <w:rFonts w:eastAsiaTheme="minorEastAsia"/>
+          <w:b/>
+          <w:sz w:val="21"/>
+          <w:szCs w:val="21"/>
+          <w:lang w:val="en"/>
+        </w:rPr>
+        <w:t>Find All References</w:t>
+      </w:r>
+      <w:r>
+        <w:rPr>
+          <w:rFonts w:eastAsiaTheme="minorEastAsia"/>
+          <w:sz w:val="21"/>
+          <w:szCs w:val="21"/>
+          <w:lang w:val="en"/>
+        </w:rPr>
+        <w:t xml:space="preserve"> result set panels.</w:t>
       </w:r>
     </w:p>
     <w:p>
@@ -3102,11 +3294,12 @@
         <w:rPr>
           <w:noProof/>
         </w:rPr>
+        <w:lastRenderedPageBreak/>
         <w:drawing>
-          <wp:inline distT="0" distB="0" distL="0" distR="0" wp14:anchorId="5EA57414" wp14:editId="0C6316CF">
-            <wp:extent cx="5038095" cy="1600000"/>
-            <wp:effectExtent l="0" t="0" r="0" b="635"/>
-            <wp:docPr id="27" name="Picture 27"/>
+          <wp:inline distT="0" distB="0" distL="0" distR="0" wp14:anchorId="12BC6099" wp14:editId="31B4E090">
+            <wp:extent cx="5943600" cy="842010"/>
+            <wp:effectExtent l="0" t="0" r="0" b="0"/>
+            <wp:docPr id="33" name="Picture 33"/>
             <wp:cNvGraphicFramePr>
               <a:graphicFrameLocks xmlns:a="http://schemas.openxmlformats.org/drawingml/2006/main" noChangeAspect="1"/>
             </wp:cNvGraphicFramePr>
@@ -3126,7 +3319,7 @@
                   <pic:spPr>
                     <a:xfrm>
                       <a:off x="0" y="0"/>
-                      <a:ext cx="5038095" cy="1600000"/>
+                      <a:ext cx="5943600" cy="842010"/>
                     </a:xfrm>
                     <a:prstGeom prst="rect">
                       <a:avLst/>
@@ -3160,7 +3353,264 @@
           <w:szCs w:val="21"/>
           <w:lang w:val="en"/>
         </w:rPr>
-        <w:t>Remove the partial line of code you just added in the previous steps.</w:t>
+        <w:t xml:space="preserve">Hovering over </w:t>
+      </w:r>
+      <w:r>
+        <w:rPr>
+          <w:rFonts w:eastAsiaTheme="minorEastAsia"/>
+          <w:sz w:val="21"/>
+          <w:szCs w:val="21"/>
+          <w:lang w:val="en"/>
+        </w:rPr>
+        <w:t xml:space="preserve">the code of </w:t>
+      </w:r>
+      <w:r>
+        <w:rPr>
+          <w:rFonts w:eastAsiaTheme="minorEastAsia"/>
+          <w:sz w:val="21"/>
+          <w:szCs w:val="21"/>
+          <w:lang w:val="en"/>
+        </w:rPr>
+        <w:t>one of the results even provides a peek pre</w:t>
+      </w:r>
+      <w:r>
+        <w:rPr>
+          <w:rFonts w:eastAsiaTheme="minorEastAsia"/>
+          <w:sz w:val="21"/>
+          <w:szCs w:val="21"/>
+          <w:lang w:val="en"/>
+        </w:rPr>
+        <w:t>view so that you understand the context of the reference without having to open it.</w:t>
+      </w:r>
+    </w:p>
+    <w:p>
+      <w:pPr>
+        <w:pStyle w:val="ListParagraph"/>
+        <w:ind w:left="360"/>
+        <w:rPr>
+          <w:rFonts w:eastAsiaTheme="minorEastAsia"/>
+          <w:sz w:val="21"/>
+          <w:szCs w:val="21"/>
+          <w:lang w:val="en"/>
+        </w:rPr>
+      </w:pPr>
+      <w:r>
+        <w:rPr>
+          <w:noProof/>
+        </w:rPr>
+        <w:drawing>
+          <wp:inline distT="0" distB="0" distL="0" distR="0" wp14:anchorId="166A379F" wp14:editId="13A1DD1A">
+            <wp:extent cx="5943600" cy="1506220"/>
+            <wp:effectExtent l="0" t="0" r="0" b="0"/>
+            <wp:docPr id="32" name="Picture 32"/>
+            <wp:cNvGraphicFramePr>
+              <a:graphicFrameLocks xmlns:a="http://schemas.openxmlformats.org/drawingml/2006/main" noChangeAspect="1"/>
+            </wp:cNvGraphicFramePr>
+            <a:graphic xmlns:a="http://schemas.openxmlformats.org/drawingml/2006/main">
+              <a:graphicData uri="http://schemas.openxmlformats.org/drawingml/2006/picture">
+                <pic:pic xmlns:pic="http://schemas.openxmlformats.org/drawingml/2006/picture">
+                  <pic:nvPicPr>
+                    <pic:cNvPr id="1" name=""/>
+                    <pic:cNvPicPr/>
+                  </pic:nvPicPr>
+                  <pic:blipFill>
+                    <a:blip r:embed="rId27"/>
+                    <a:stretch>
+                      <a:fillRect/>
+                    </a:stretch>
+                  </pic:blipFill>
+                  <pic:spPr>
+                    <a:xfrm>
+                      <a:off x="0" y="0"/>
+                      <a:ext cx="5943600" cy="1506220"/>
+                    </a:xfrm>
+                    <a:prstGeom prst="rect">
+                      <a:avLst/>
+                    </a:prstGeom>
+                  </pic:spPr>
+                </pic:pic>
+              </a:graphicData>
+            </a:graphic>
+          </wp:inline>
+        </w:drawing>
+      </w:r>
+    </w:p>
+    <w:p>
+      <w:pPr>
+        <w:pStyle w:val="ListParagraph"/>
+        <w:numPr>
+          <w:ilvl w:val="0"/>
+          <w:numId w:val="21"/>
+        </w:numPr>
+        <w:rPr>
+          <w:rFonts w:eastAsiaTheme="minorEastAsia"/>
+          <w:sz w:val="21"/>
+          <w:szCs w:val="21"/>
+          <w:lang w:val="en"/>
+        </w:rPr>
+      </w:pPr>
+      <w:r>
+        <w:rPr>
+          <w:rFonts w:eastAsiaTheme="minorEastAsia"/>
+          <w:sz w:val="21"/>
+          <w:szCs w:val="21"/>
+          <w:lang w:val="en"/>
+        </w:rPr>
+        <w:t>Remove the partial line of code</w:t>
+      </w:r>
+      <w:r>
+        <w:rPr>
+          <w:rFonts w:eastAsiaTheme="minorEastAsia"/>
+          <w:sz w:val="21"/>
+          <w:szCs w:val="21"/>
+          <w:lang w:val="en"/>
+        </w:rPr>
+        <w:t xml:space="preserve"> (</w:t>
+      </w:r>
+      <w:r>
+        <w:rPr>
+          <w:rFonts w:eastAsiaTheme="minorEastAsia"/>
+          <w:b/>
+          <w:sz w:val="21"/>
+          <w:szCs w:val="21"/>
+          <w:lang w:val="en"/>
+        </w:rPr>
+        <w:t>“</w:t>
+      </w:r>
+      <w:proofErr w:type="spellStart"/>
+      <w:r>
+        <w:rPr>
+          <w:rFonts w:eastAsiaTheme="minorEastAsia"/>
+          <w:b/>
+          <w:sz w:val="21"/>
+          <w:szCs w:val="21"/>
+          <w:lang w:val="en"/>
+        </w:rPr>
+        <w:t>this.GetTopSellingProducts</w:t>
+      </w:r>
+      <w:proofErr w:type="spellEnd"/>
+      <w:r>
+        <w:rPr>
+          <w:rFonts w:eastAsiaTheme="minorEastAsia"/>
+          <w:b/>
+          <w:sz w:val="21"/>
+          <w:szCs w:val="21"/>
+          <w:lang w:val="en"/>
+        </w:rPr>
+        <w:t>”</w:t>
+      </w:r>
+      <w:r>
+        <w:rPr>
+          <w:rFonts w:eastAsiaTheme="minorEastAsia"/>
+          <w:sz w:val="21"/>
+          <w:szCs w:val="21"/>
+          <w:lang w:val="en"/>
+        </w:rPr>
+        <w:t>)</w:t>
+      </w:r>
+      <w:r>
+        <w:rPr>
+          <w:rFonts w:eastAsiaTheme="minorEastAsia"/>
+          <w:sz w:val="21"/>
+          <w:szCs w:val="21"/>
+          <w:lang w:val="en"/>
+        </w:rPr>
+        <w:t xml:space="preserve"> you just added in the previous steps.</w:t>
+      </w:r>
+    </w:p>
+    <w:p>
+      <w:pPr>
+        <w:pStyle w:val="ListParagraph"/>
+        <w:numPr>
+          <w:ilvl w:val="0"/>
+          <w:numId w:val="21"/>
+        </w:numPr>
+        <w:rPr>
+          <w:rFonts w:eastAsiaTheme="minorEastAsia"/>
+          <w:sz w:val="21"/>
+          <w:szCs w:val="21"/>
+          <w:lang w:val="en"/>
+        </w:rPr>
+      </w:pPr>
+      <w:r>
+        <w:rPr>
+          <w:rFonts w:eastAsiaTheme="minorEastAsia"/>
+          <w:sz w:val="21"/>
+          <w:szCs w:val="21"/>
+          <w:lang w:val="en"/>
+        </w:rPr>
+        <w:t xml:space="preserve">Notice the </w:t>
+      </w:r>
+      <w:r>
+        <w:rPr>
+          <w:rFonts w:eastAsiaTheme="minorEastAsia"/>
+          <w:b/>
+          <w:sz w:val="21"/>
+          <w:szCs w:val="21"/>
+          <w:lang w:val="en"/>
+        </w:rPr>
+        <w:t>indent guides</w:t>
+      </w:r>
+      <w:r>
+        <w:rPr>
+          <w:rFonts w:eastAsiaTheme="minorEastAsia"/>
+          <w:sz w:val="21"/>
+          <w:szCs w:val="21"/>
+          <w:lang w:val="en"/>
+        </w:rPr>
+        <w:t xml:space="preserve"> (dashed vertical lines) to the left of the code within the editor. These lines connect indent points to make it easier to track the structure of your code. Mouse over one of the lines to see a tooltip showing the indent structure the code is scoped to.</w:t>
+      </w:r>
+    </w:p>
+    <w:p>
+      <w:pPr>
+        <w:pStyle w:val="ListParagraph"/>
+        <w:ind w:left="360"/>
+        <w:rPr>
+          <w:rFonts w:eastAsiaTheme="minorEastAsia"/>
+          <w:sz w:val="21"/>
+          <w:szCs w:val="21"/>
+          <w:lang w:val="en"/>
+        </w:rPr>
+      </w:pPr>
+      <w:r>
+        <w:rPr>
+          <w:noProof/>
+        </w:rPr>
+        <w:drawing>
+          <wp:inline distT="0" distB="0" distL="0" distR="0" wp14:anchorId="603D443A" wp14:editId="296F4BCC">
+            <wp:extent cx="4238095" cy="1638095"/>
+            <wp:effectExtent l="0" t="0" r="0" b="635"/>
+            <wp:docPr id="28" name="Picture 28"/>
+            <wp:cNvGraphicFramePr>
+              <a:graphicFrameLocks xmlns:a="http://schemas.openxmlformats.org/drawingml/2006/main" noChangeAspect="1"/>
+            </wp:cNvGraphicFramePr>
+            <a:graphic xmlns:a="http://schemas.openxmlformats.org/drawingml/2006/main">
+              <a:graphicData uri="http://schemas.openxmlformats.org/drawingml/2006/picture">
+                <pic:pic xmlns:pic="http://schemas.openxmlformats.org/drawingml/2006/picture">
+                  <pic:nvPicPr>
+                    <pic:cNvPr id="1" name=""/>
+                    <pic:cNvPicPr/>
+                  </pic:nvPicPr>
+                  <pic:blipFill>
+                    <a:blip r:embed="rId28"/>
+                    <a:stretch>
+                      <a:fillRect/>
+                    </a:stretch>
+                  </pic:blipFill>
+                  <pic:spPr>
+                    <a:xfrm>
+                      <a:off x="0" y="0"/>
+                      <a:ext cx="4238095" cy="1638095"/>
+                    </a:xfrm>
+                    <a:prstGeom prst="rect">
+                      <a:avLst/>
+                    </a:prstGeom>
+                  </pic:spPr>
+                </pic:pic>
+              </a:graphicData>
+            </a:graphic>
+          </wp:inline>
+        </w:drawing>
       </w:r>
     </w:p>
     <w:p>
@@ -3296,7 +3746,7 @@
                     </pic:cNvPicPr>
                   </pic:nvPicPr>
                   <pic:blipFill>
-                    <a:blip r:embed="rId27">
+                    <a:blip r:embed="rId29">
                       <a:extLst>
                         <a:ext uri="{28A0092B-C50C-407E-A947-70E740481C1C}">
                           <a14:useLocalDpi xmlns:a14="http://schemas.microsoft.com/office/drawing/2010/main" val="0"/>
@@ -3498,7 +3948,7 @@
                     <pic:cNvPicPr/>
                   </pic:nvPicPr>
                   <pic:blipFill>
-                    <a:blip r:embed="rId28"/>
+                    <a:blip r:embed="rId30"/>
                     <a:stretch>
                       <a:fillRect/>
                     </a:stretch>
@@ -3644,7 +4094,7 @@
                     <pic:cNvPicPr/>
                   </pic:nvPicPr>
                   <pic:blipFill>
-                    <a:blip r:embed="rId29"/>
+                    <a:blip r:embed="rId31"/>
                     <a:stretch>
                       <a:fillRect/>
                     </a:stretch>
@@ -3696,7 +4146,7 @@
                     <pic:cNvPicPr/>
                   </pic:nvPicPr>
                   <pic:blipFill>
-                    <a:blip r:embed="rId30"/>
+                    <a:blip r:embed="rId32"/>
                     <a:stretch>
                       <a:fillRect/>
                     </a:stretch>
@@ -3719,13 +4169,496 @@
     </w:p>
     <w:p>
       <w:pPr>
-        <w:rPr>
-          <w:rFonts w:eastAsiaTheme="minorEastAsia"/>
-          <w:sz w:val="21"/>
-          <w:szCs w:val="21"/>
-          <w:lang w:val="en"/>
-        </w:rPr>
-      </w:pPr>
+        <w:pStyle w:val="Heading2"/>
+        <w:rPr>
+          <w:lang w:val="en"/>
+        </w:rPr>
+      </w:pPr>
+      <w:bookmarkStart w:id="7" w:name="_Toc476658591"/>
+      <w:r>
+        <w:rPr>
+          <w:lang w:val="en"/>
+        </w:rPr>
+        <w:t xml:space="preserve">Task </w:t>
+      </w:r>
+      <w:r>
+        <w:rPr>
+          <w:lang w:val="en"/>
+        </w:rPr>
+        <w:t>3</w:t>
+      </w:r>
+      <w:r>
+        <w:rPr>
+          <w:lang w:val="en"/>
+        </w:rPr>
+        <w:t xml:space="preserve">: </w:t>
+      </w:r>
+      <w:r>
+        <w:rPr>
+          <w:lang w:val="en"/>
+        </w:rPr>
+        <w:t>Using the new Exception Helper</w:t>
+      </w:r>
+      <w:bookmarkEnd w:id="7"/>
+    </w:p>
+    <w:p>
+      <w:pPr>
+        <w:pStyle w:val="ListParagraph"/>
+        <w:numPr>
+          <w:ilvl w:val="0"/>
+          <w:numId w:val="23"/>
+        </w:numPr>
+        <w:rPr>
+          <w:rFonts w:eastAsiaTheme="minorEastAsia"/>
+          <w:sz w:val="21"/>
+          <w:szCs w:val="21"/>
+          <w:lang w:val="en"/>
+        </w:rPr>
+      </w:pPr>
+      <w:r>
+        <w:rPr>
+          <w:rFonts w:eastAsiaTheme="minorEastAsia"/>
+          <w:sz w:val="21"/>
+          <w:szCs w:val="21"/>
+          <w:lang w:val="en"/>
+        </w:rPr>
+        <w:t xml:space="preserve">Press </w:t>
+      </w:r>
+      <w:proofErr w:type="spellStart"/>
+      <w:r>
+        <w:rPr>
+          <w:rFonts w:eastAsiaTheme="minorEastAsia"/>
+          <w:b/>
+          <w:sz w:val="21"/>
+          <w:szCs w:val="21"/>
+          <w:lang w:val="en"/>
+        </w:rPr>
+        <w:t>Alt+Ctrl+E</w:t>
+      </w:r>
+      <w:proofErr w:type="spellEnd"/>
+      <w:r>
+        <w:rPr>
+          <w:rFonts w:eastAsiaTheme="minorEastAsia"/>
+          <w:sz w:val="21"/>
+          <w:szCs w:val="21"/>
+          <w:lang w:val="en"/>
+        </w:rPr>
+        <w:t xml:space="preserve"> to bring up the </w:t>
+      </w:r>
+      <w:r>
+        <w:rPr>
+          <w:rFonts w:eastAsiaTheme="minorEastAsia"/>
+          <w:b/>
+          <w:sz w:val="21"/>
+          <w:szCs w:val="21"/>
+          <w:lang w:val="en"/>
+        </w:rPr>
+        <w:t>Exception Settings</w:t>
+      </w:r>
+      <w:r>
+        <w:rPr>
+          <w:rFonts w:eastAsiaTheme="minorEastAsia"/>
+          <w:sz w:val="21"/>
+          <w:szCs w:val="21"/>
+          <w:lang w:val="en"/>
+        </w:rPr>
+        <w:t xml:space="preserve"> panel.</w:t>
+      </w:r>
+    </w:p>
+    <w:p>
+      <w:pPr>
+        <w:pStyle w:val="ListParagraph"/>
+        <w:numPr>
+          <w:ilvl w:val="0"/>
+          <w:numId w:val="23"/>
+        </w:numPr>
+        <w:rPr>
+          <w:rFonts w:eastAsiaTheme="minorEastAsia"/>
+          <w:sz w:val="21"/>
+          <w:szCs w:val="21"/>
+          <w:lang w:val="en"/>
+        </w:rPr>
+      </w:pPr>
+      <w:r>
+        <w:rPr>
+          <w:rFonts w:eastAsiaTheme="minorEastAsia"/>
+          <w:sz w:val="21"/>
+          <w:szCs w:val="21"/>
+          <w:lang w:val="en"/>
+        </w:rPr>
+        <w:lastRenderedPageBreak/>
+        <w:t xml:space="preserve">Check the </w:t>
+      </w:r>
+      <w:r>
+        <w:rPr>
+          <w:rFonts w:eastAsiaTheme="minorEastAsia"/>
+          <w:b/>
+          <w:sz w:val="21"/>
+          <w:szCs w:val="21"/>
+          <w:lang w:val="en"/>
+        </w:rPr>
+        <w:t>Common Language Runtime Exceptions</w:t>
+      </w:r>
+      <w:r>
+        <w:rPr>
+          <w:rFonts w:eastAsiaTheme="minorEastAsia"/>
+          <w:sz w:val="21"/>
+          <w:szCs w:val="21"/>
+          <w:lang w:val="en"/>
+        </w:rPr>
+        <w:t xml:space="preserve"> box to check all the child exceptions. This will ensure that Visual Studio breaks when any of them are encountered.</w:t>
+      </w:r>
+    </w:p>
+    <w:p>
+      <w:pPr>
+        <w:pStyle w:val="ListParagraph"/>
+        <w:ind w:left="360"/>
+        <w:rPr>
+          <w:rFonts w:eastAsiaTheme="minorEastAsia"/>
+          <w:sz w:val="21"/>
+          <w:szCs w:val="21"/>
+          <w:lang w:val="en"/>
+        </w:rPr>
+      </w:pPr>
+      <w:r>
+        <w:rPr>
+          <w:noProof/>
+        </w:rPr>
+        <w:drawing>
+          <wp:inline distT="0" distB="0" distL="0" distR="0" wp14:anchorId="6F2A9B02" wp14:editId="50898B72">
+            <wp:extent cx="3752381" cy="1980952"/>
+            <wp:effectExtent l="0" t="0" r="635" b="635"/>
+            <wp:docPr id="18" name="Picture 18"/>
+            <wp:cNvGraphicFramePr>
+              <a:graphicFrameLocks xmlns:a="http://schemas.openxmlformats.org/drawingml/2006/main" noChangeAspect="1"/>
+            </wp:cNvGraphicFramePr>
+            <a:graphic xmlns:a="http://schemas.openxmlformats.org/drawingml/2006/main">
+              <a:graphicData uri="http://schemas.openxmlformats.org/drawingml/2006/picture">
+                <pic:pic xmlns:pic="http://schemas.openxmlformats.org/drawingml/2006/picture">
+                  <pic:nvPicPr>
+                    <pic:cNvPr id="1" name=""/>
+                    <pic:cNvPicPr/>
+                  </pic:nvPicPr>
+                  <pic:blipFill>
+                    <a:blip r:embed="rId33"/>
+                    <a:stretch>
+                      <a:fillRect/>
+                    </a:stretch>
+                  </pic:blipFill>
+                  <pic:spPr>
+                    <a:xfrm>
+                      <a:off x="0" y="0"/>
+                      <a:ext cx="3752381" cy="1980952"/>
+                    </a:xfrm>
+                    <a:prstGeom prst="rect">
+                      <a:avLst/>
+                    </a:prstGeom>
+                  </pic:spPr>
+                </pic:pic>
+              </a:graphicData>
+            </a:graphic>
+          </wp:inline>
+        </w:drawing>
+      </w:r>
+    </w:p>
+    <w:p>
+      <w:pPr>
+        <w:pStyle w:val="ListParagraph"/>
+        <w:numPr>
+          <w:ilvl w:val="0"/>
+          <w:numId w:val="23"/>
+        </w:numPr>
+        <w:rPr>
+          <w:rFonts w:eastAsiaTheme="minorEastAsia"/>
+          <w:sz w:val="21"/>
+          <w:szCs w:val="21"/>
+          <w:lang w:val="en"/>
+        </w:rPr>
+      </w:pPr>
+      <w:r>
+        <w:rPr>
+          <w:rFonts w:eastAsiaTheme="minorEastAsia"/>
+          <w:sz w:val="21"/>
+          <w:szCs w:val="21"/>
+          <w:lang w:val="en"/>
+        </w:rPr>
+        <w:t xml:space="preserve">Press </w:t>
+      </w:r>
+      <w:r>
+        <w:rPr>
+          <w:rFonts w:eastAsiaTheme="minorEastAsia"/>
+          <w:b/>
+          <w:sz w:val="21"/>
+          <w:szCs w:val="21"/>
+          <w:lang w:val="en"/>
+        </w:rPr>
+        <w:t>F5</w:t>
+      </w:r>
+      <w:r>
+        <w:rPr>
+          <w:rFonts w:eastAsiaTheme="minorEastAsia"/>
+          <w:sz w:val="21"/>
+          <w:szCs w:val="21"/>
+          <w:lang w:val="en"/>
+        </w:rPr>
+        <w:t xml:space="preserve"> to continue running the application.</w:t>
+      </w:r>
+    </w:p>
+    <w:p>
+      <w:pPr>
+        <w:pStyle w:val="ListParagraph"/>
+        <w:numPr>
+          <w:ilvl w:val="0"/>
+          <w:numId w:val="23"/>
+        </w:numPr>
+        <w:rPr>
+          <w:rFonts w:eastAsiaTheme="minorEastAsia"/>
+          <w:sz w:val="21"/>
+          <w:szCs w:val="21"/>
+          <w:lang w:val="en"/>
+        </w:rPr>
+      </w:pPr>
+      <w:r>
+        <w:rPr>
+          <w:sz w:val="21"/>
+          <w:szCs w:val="21"/>
+          <w:lang w:val="en"/>
+        </w:rPr>
+        <w:t xml:space="preserve">In </w:t>
+      </w:r>
+      <w:r>
+        <w:rPr>
+          <w:b/>
+          <w:sz w:val="21"/>
+          <w:szCs w:val="21"/>
+          <w:lang w:val="en"/>
+        </w:rPr>
+        <w:t>Internet Explorer</w:t>
+      </w:r>
+      <w:r>
+        <w:rPr>
+          <w:sz w:val="21"/>
+          <w:szCs w:val="21"/>
+          <w:lang w:val="en"/>
+        </w:rPr>
+        <w:t xml:space="preserve">, search for </w:t>
+      </w:r>
+      <w:r>
+        <w:rPr>
+          <w:b/>
+          <w:sz w:val="21"/>
+          <w:szCs w:val="21"/>
+          <w:lang w:val="en"/>
+        </w:rPr>
+        <w:t>“jumper leads”</w:t>
+      </w:r>
+      <w:r>
+        <w:rPr>
+          <w:sz w:val="21"/>
+          <w:szCs w:val="21"/>
+          <w:lang w:val="en"/>
+        </w:rPr>
+        <w:t>. This is a built-in error that will throw an exception.</w:t>
+      </w:r>
+    </w:p>
+    <w:p>
+      <w:pPr>
+        <w:pStyle w:val="ListParagraph"/>
+        <w:ind w:left="360"/>
+        <w:rPr>
+          <w:rFonts w:eastAsiaTheme="minorEastAsia"/>
+          <w:sz w:val="21"/>
+          <w:szCs w:val="21"/>
+          <w:lang w:val="en"/>
+        </w:rPr>
+      </w:pPr>
+      <w:r>
+        <w:rPr>
+          <w:noProof/>
+        </w:rPr>
+        <w:drawing>
+          <wp:inline distT="0" distB="0" distL="0" distR="0" wp14:anchorId="00A7D7E2" wp14:editId="4211A502">
+            <wp:extent cx="3942857" cy="1476190"/>
+            <wp:effectExtent l="0" t="0" r="635" b="0"/>
+            <wp:docPr id="4" name="Picture 4"/>
+            <wp:cNvGraphicFramePr>
+              <a:graphicFrameLocks xmlns:a="http://schemas.openxmlformats.org/drawingml/2006/main" noChangeAspect="1"/>
+            </wp:cNvGraphicFramePr>
+            <a:graphic xmlns:a="http://schemas.openxmlformats.org/drawingml/2006/main">
+              <a:graphicData uri="http://schemas.openxmlformats.org/drawingml/2006/picture">
+                <pic:pic xmlns:pic="http://schemas.openxmlformats.org/drawingml/2006/picture">
+                  <pic:nvPicPr>
+                    <pic:cNvPr id="1" name=""/>
+                    <pic:cNvPicPr/>
+                  </pic:nvPicPr>
+                  <pic:blipFill>
+                    <a:blip r:embed="rId34"/>
+                    <a:stretch>
+                      <a:fillRect/>
+                    </a:stretch>
+                  </pic:blipFill>
+                  <pic:spPr>
+                    <a:xfrm>
+                      <a:off x="0" y="0"/>
+                      <a:ext cx="3942857" cy="1476190"/>
+                    </a:xfrm>
+                    <a:prstGeom prst="rect">
+                      <a:avLst/>
+                    </a:prstGeom>
+                  </pic:spPr>
+                </pic:pic>
+              </a:graphicData>
+            </a:graphic>
+          </wp:inline>
+        </w:drawing>
+      </w:r>
+    </w:p>
+    <w:p>
+      <w:pPr>
+        <w:pStyle w:val="ListParagraph"/>
+        <w:numPr>
+          <w:ilvl w:val="0"/>
+          <w:numId w:val="23"/>
+        </w:numPr>
+        <w:rPr>
+          <w:rFonts w:eastAsiaTheme="minorEastAsia"/>
+          <w:sz w:val="21"/>
+          <w:szCs w:val="21"/>
+          <w:lang w:val="en"/>
+        </w:rPr>
+      </w:pPr>
+      <w:r>
+        <w:rPr>
+          <w:sz w:val="21"/>
+          <w:szCs w:val="21"/>
+          <w:lang w:val="en"/>
+        </w:rPr>
+        <w:t xml:space="preserve">When the exception is encountered, the new </w:t>
+      </w:r>
+      <w:r>
+        <w:rPr>
+          <w:b/>
+          <w:sz w:val="21"/>
+          <w:szCs w:val="21"/>
+          <w:lang w:val="en"/>
+        </w:rPr>
+        <w:t>Exception Helper</w:t>
+      </w:r>
+      <w:r>
+        <w:rPr>
+          <w:sz w:val="21"/>
+          <w:szCs w:val="21"/>
+          <w:lang w:val="en"/>
+        </w:rPr>
+        <w:t xml:space="preserve"> will cut right to the heart of the issue. It provides easy access to exception settings relevant for this exception, such as whether or not to break when it’s encountered. In addition, you can specify whether to exclude exceptions thrown from the current offending module.</w:t>
+      </w:r>
+      <w:r>
+        <w:t xml:space="preserve"> </w:t>
+      </w:r>
+      <w:r>
+        <w:rPr>
+          <w:sz w:val="21"/>
+          <w:szCs w:val="21"/>
+          <w:lang w:val="en"/>
+        </w:rPr>
+        <w:t>If the exception you break on has any inner exceptions, you can immediately see their details in the Exception Helper and use the arrows to navigate through the tree of inner exceptions.</w:t>
+      </w:r>
+    </w:p>
+    <w:p>
+      <w:pPr>
+        <w:pStyle w:val="ListParagraph"/>
+        <w:ind w:left="360"/>
+        <w:rPr>
+          <w:rFonts w:eastAsiaTheme="minorEastAsia"/>
+          <w:sz w:val="21"/>
+          <w:szCs w:val="21"/>
+          <w:lang w:val="en"/>
+        </w:rPr>
+      </w:pPr>
+      <w:r>
+        <w:rPr>
+          <w:noProof/>
+        </w:rPr>
+        <w:drawing>
+          <wp:inline distT="0" distB="0" distL="0" distR="0" wp14:anchorId="1BF86D1D" wp14:editId="2172EB85">
+            <wp:extent cx="5943600" cy="2118360"/>
+            <wp:effectExtent l="0" t="0" r="0" b="0"/>
+            <wp:docPr id="20" name="Picture 20"/>
+            <wp:cNvGraphicFramePr>
+              <a:graphicFrameLocks xmlns:a="http://schemas.openxmlformats.org/drawingml/2006/main" noChangeAspect="1"/>
+            </wp:cNvGraphicFramePr>
+            <a:graphic xmlns:a="http://schemas.openxmlformats.org/drawingml/2006/main">
+              <a:graphicData uri="http://schemas.openxmlformats.org/drawingml/2006/picture">
+                <pic:pic xmlns:pic="http://schemas.openxmlformats.org/drawingml/2006/picture">
+                  <pic:nvPicPr>
+                    <pic:cNvPr id="1" name=""/>
+                    <pic:cNvPicPr/>
+                  </pic:nvPicPr>
+                  <pic:blipFill>
+                    <a:blip r:embed="rId35"/>
+                    <a:stretch>
+                      <a:fillRect/>
+                    </a:stretch>
+                  </pic:blipFill>
+                  <pic:spPr>
+                    <a:xfrm>
+                      <a:off x="0" y="0"/>
+                      <a:ext cx="5943600" cy="2118360"/>
+                    </a:xfrm>
+                    <a:prstGeom prst="rect">
+                      <a:avLst/>
+                    </a:prstGeom>
+                  </pic:spPr>
+                </pic:pic>
+              </a:graphicData>
+            </a:graphic>
+          </wp:inline>
+        </w:drawing>
+      </w:r>
+    </w:p>
+    <w:p>
+      <w:pPr>
+        <w:pStyle w:val="ListParagraph"/>
+        <w:numPr>
+          <w:ilvl w:val="0"/>
+          <w:numId w:val="23"/>
+        </w:numPr>
+        <w:rPr>
+          <w:rFonts w:eastAsiaTheme="minorEastAsia"/>
+          <w:sz w:val="21"/>
+          <w:szCs w:val="21"/>
+          <w:lang w:val="en"/>
+        </w:rPr>
+      </w:pPr>
+      <w:r>
+        <w:rPr>
+          <w:rFonts w:eastAsiaTheme="minorEastAsia"/>
+          <w:sz w:val="21"/>
+          <w:szCs w:val="21"/>
+          <w:lang w:val="en"/>
+        </w:rPr>
+        <w:lastRenderedPageBreak/>
+        <w:t xml:space="preserve">Select </w:t>
+      </w:r>
+      <w:r>
+        <w:rPr>
+          <w:rFonts w:eastAsiaTheme="minorEastAsia"/>
+          <w:b/>
+          <w:sz w:val="21"/>
+          <w:szCs w:val="21"/>
+          <w:lang w:val="en"/>
+        </w:rPr>
+        <w:t>Debug | Stop Debugging</w:t>
+      </w:r>
+      <w:r>
+        <w:rPr>
+          <w:rFonts w:eastAsiaTheme="minorEastAsia"/>
+          <w:sz w:val="21"/>
+          <w:szCs w:val="21"/>
+          <w:lang w:val="en"/>
+        </w:rPr>
+        <w:t xml:space="preserve"> from the main menu to end the debug session.</w:t>
+      </w:r>
     </w:p>
     <w:sectPr>
       <w:pgSz w:w="12240" w:h="15840"/>
@@ -5826,6 +6759,92 @@
     </w:lvl>
   </w:abstractNum>
   <w:abstractNum w:abstractNumId="19" w15:restartNumberingAfterBreak="0">
+    <w:nsid w:val="74F232FC"/>
+    <w:multiLevelType w:val="hybridMultilevel"/>
+    <w:tmpl w:val="7A3E42E4"/>
+    <w:lvl w:ilvl="0" w:tplc="0409000F">
+      <w:start w:val="1"/>
+      <w:numFmt w:val="decimal"/>
+      <w:lvlText w:val="%1."/>
+      <w:lvlJc w:val="left"/>
+      <w:pPr>
+        <w:ind w:left="360" w:hanging="360"/>
+      </w:pPr>
+    </w:lvl>
+    <w:lvl w:ilvl="1" w:tplc="04090019">
+      <w:start w:val="1"/>
+      <w:numFmt w:val="lowerLetter"/>
+      <w:lvlText w:val="%2."/>
+      <w:lvlJc w:val="left"/>
+      <w:pPr>
+        <w:ind w:left="1080" w:hanging="360"/>
+      </w:pPr>
+    </w:lvl>
+    <w:lvl w:ilvl="2" w:tplc="0409001B" w:tentative="1">
+      <w:start w:val="1"/>
+      <w:numFmt w:val="lowerRoman"/>
+      <w:lvlText w:val="%3."/>
+      <w:lvlJc w:val="right"/>
+      <w:pPr>
+        <w:ind w:left="1800" w:hanging="180"/>
+      </w:pPr>
+    </w:lvl>
+    <w:lvl w:ilvl="3" w:tplc="0409000F" w:tentative="1">
+      <w:start w:val="1"/>
+      <w:numFmt w:val="decimal"/>
+      <w:lvlText w:val="%4."/>
+      <w:lvlJc w:val="left"/>
+      <w:pPr>
+        <w:ind w:left="2520" w:hanging="360"/>
+      </w:pPr>
+    </w:lvl>
+    <w:lvl w:ilvl="4" w:tplc="04090019" w:tentative="1">
+      <w:start w:val="1"/>
+      <w:numFmt w:val="lowerLetter"/>
+      <w:lvlText w:val="%5."/>
+      <w:lvlJc w:val="left"/>
+      <w:pPr>
+        <w:ind w:left="3240" w:hanging="360"/>
+      </w:pPr>
+    </w:lvl>
+    <w:lvl w:ilvl="5" w:tplc="0409001B" w:tentative="1">
+      <w:start w:val="1"/>
+      <w:numFmt w:val="lowerRoman"/>
+      <w:lvlText w:val="%6."/>
+      <w:lvlJc w:val="right"/>
+      <w:pPr>
+        <w:ind w:left="3960" w:hanging="180"/>
+      </w:pPr>
+    </w:lvl>
+    <w:lvl w:ilvl="6" w:tplc="0409000F" w:tentative="1">
+      <w:start w:val="1"/>
+      <w:numFmt w:val="decimal"/>
+      <w:lvlText w:val="%7."/>
+      <w:lvlJc w:val="left"/>
+      <w:pPr>
+        <w:ind w:left="4680" w:hanging="360"/>
+      </w:pPr>
+    </w:lvl>
+    <w:lvl w:ilvl="7" w:tplc="04090019" w:tentative="1">
+      <w:start w:val="1"/>
+      <w:numFmt w:val="lowerLetter"/>
+      <w:lvlText w:val="%8."/>
+      <w:lvlJc w:val="left"/>
+      <w:pPr>
+        <w:ind w:left="5400" w:hanging="360"/>
+      </w:pPr>
+    </w:lvl>
+    <w:lvl w:ilvl="8" w:tplc="0409001B" w:tentative="1">
+      <w:start w:val="1"/>
+      <w:numFmt w:val="lowerRoman"/>
+      <w:lvlText w:val="%9."/>
+      <w:lvlJc w:val="right"/>
+      <w:pPr>
+        <w:ind w:left="6120" w:hanging="180"/>
+      </w:pPr>
+    </w:lvl>
+  </w:abstractNum>
+  <w:abstractNum w:abstractNumId="20" w15:restartNumberingAfterBreak="0">
     <w:nsid w:val="7AA84839"/>
     <w:multiLevelType w:val="multilevel"/>
     <w:tmpl w:val="C9C07CD8"/>
@@ -5938,7 +6957,7 @@
       </w:pPr>
     </w:lvl>
   </w:abstractNum>
-  <w:abstractNum w:abstractNumId="20" w15:restartNumberingAfterBreak="0">
+  <w:abstractNum w:abstractNumId="21" w15:restartNumberingAfterBreak="0">
     <w:nsid w:val="7F3A3581"/>
     <w:multiLevelType w:val="multilevel"/>
     <w:tmpl w:val="271A6B66"/>
@@ -6073,7 +7092,7 @@
     </w:lvl>
   </w:abstractNum>
   <w:num w:numId="1">
-    <w:abstractNumId w:val="19"/>
+    <w:abstractNumId w:val="20"/>
   </w:num>
   <w:num w:numId="2">
     <w:abstractNumId w:val="0"/>
@@ -6115,10 +7134,10 @@
     <w:abstractNumId w:val="18"/>
   </w:num>
   <w:num w:numId="15">
-    <w:abstractNumId w:val="20"/>
+    <w:abstractNumId w:val="21"/>
   </w:num>
   <w:num w:numId="16">
-    <w:abstractNumId w:val="20"/>
+    <w:abstractNumId w:val="21"/>
   </w:num>
   <w:num w:numId="17">
     <w:abstractNumId w:val="3"/>
@@ -6137,6 +7156,9 @@
   </w:num>
   <w:num w:numId="22">
     <w:abstractNumId w:val="5"/>
+  </w:num>
+  <w:num w:numId="23">
+    <w:abstractNumId w:val="19"/>
   </w:num>
 </w:numbering>
 </file>
@@ -6776,10 +7798,10 @@
     <w:basedOn w:val="Normal"/>
     <w:uiPriority w:val="34"/>
     <w:qFormat/>
-    <w:rsid w:val="00AC6B01"/>
+    <w:rsid w:val="00AF6325"/>
     <w:pPr>
+      <w:spacing w:before="120"/>
       <w:ind w:left="720"/>
-      <w:contextualSpacing/>
     </w:pPr>
   </w:style>
   <w:style w:type="paragraph" w:styleId="HTMLPreformatted">

</xml_diff>